<commit_message>
Update Corey Heckel Resume 2024.docx
</commit_message>
<xml_diff>
--- a/public/Corey Heckel Resume 2024.docx
+++ b/public/Corey Heckel Resume 2024.docx
@@ -157,13 +157,23 @@
         </w:rPr>
         <w:t xml:space="preserve">Programming Languages: </w:t>
       </w:r>
-      <w:r>
-        <w:rPr>
-          <w:rFonts w:ascii="Trebuchet MS" w:eastAsia="Trebuchet MS" w:hAnsi="Trebuchet MS" w:cs="Trebuchet MS"/>
-          <w:sz w:val="20"/>
-          <w:szCs w:val="20"/>
-        </w:rPr>
-        <w:t>Javascript, Python, C#, C++, Java, R, Typescript, HTML/CSS, MATLAB, Arduino</w:t>
+      <w:proofErr w:type="spellStart"/>
+      <w:r>
+        <w:rPr>
+          <w:rFonts w:ascii="Trebuchet MS" w:eastAsia="Trebuchet MS" w:hAnsi="Trebuchet MS" w:cs="Trebuchet MS"/>
+          <w:sz w:val="20"/>
+          <w:szCs w:val="20"/>
+        </w:rPr>
+        <w:t>Javascript</w:t>
+      </w:r>
+      <w:proofErr w:type="spellEnd"/>
+      <w:r>
+        <w:rPr>
+          <w:rFonts w:ascii="Trebuchet MS" w:eastAsia="Trebuchet MS" w:hAnsi="Trebuchet MS" w:cs="Trebuchet MS"/>
+          <w:sz w:val="20"/>
+          <w:szCs w:val="20"/>
+        </w:rPr>
+        <w:t>, Python, C#, C++, Java, R, Typescript, HTML/CSS, MATLAB, Arduino</w:t>
       </w:r>
     </w:p>
     <w:p>
@@ -195,8 +205,18 @@
           <w:sz w:val="20"/>
           <w:szCs w:val="20"/>
         </w:rPr>
-        <w:t>SQL, MySQL, PostgreSQL, MongoDB, Firebase, GraphQL</w:t>
-      </w:r>
+        <w:t xml:space="preserve">SQL, MySQL, PostgreSQL, MongoDB, Firebase, </w:t>
+      </w:r>
+      <w:proofErr w:type="spellStart"/>
+      <w:r>
+        <w:rPr>
+          <w:rFonts w:ascii="Trebuchet MS" w:eastAsia="Trebuchet MS" w:hAnsi="Trebuchet MS" w:cs="Trebuchet MS"/>
+          <w:sz w:val="20"/>
+          <w:szCs w:val="20"/>
+        </w:rPr>
+        <w:t>GraphQL</w:t>
+      </w:r>
+      <w:proofErr w:type="spellEnd"/>
     </w:p>
     <w:p>
       <w:pPr>
@@ -227,7 +247,43 @@
           <w:sz w:val="20"/>
           <w:szCs w:val="20"/>
         </w:rPr>
-        <w:t>React.js, Node.js, Flask, Express.js, Phaser, jQuery, Axios, APIs, AJAX, Angular, Sockets.io, Bootstrap, Redis, Gulp, Next.js, Vue.js, Tailwind, PeerJS, Agora</w:t>
+        <w:t xml:space="preserve">React.js, Node.js, Flask, Express.js, Phaser, jQuery, </w:t>
+      </w:r>
+      <w:proofErr w:type="spellStart"/>
+      <w:r>
+        <w:rPr>
+          <w:rFonts w:ascii="Trebuchet MS" w:eastAsia="Trebuchet MS" w:hAnsi="Trebuchet MS" w:cs="Trebuchet MS"/>
+          <w:sz w:val="20"/>
+          <w:szCs w:val="20"/>
+        </w:rPr>
+        <w:t>Axios</w:t>
+      </w:r>
+      <w:proofErr w:type="spellEnd"/>
+      <w:r>
+        <w:rPr>
+          <w:rFonts w:ascii="Trebuchet MS" w:eastAsia="Trebuchet MS" w:hAnsi="Trebuchet MS" w:cs="Trebuchet MS"/>
+          <w:sz w:val="20"/>
+          <w:szCs w:val="20"/>
+        </w:rPr>
+        <w:t xml:space="preserve">, APIs, AJAX, Angular, Sockets.io, Bootstrap, Redis, Gulp, Next.js, Vue.js, Tailwind, </w:t>
+      </w:r>
+      <w:proofErr w:type="spellStart"/>
+      <w:r>
+        <w:rPr>
+          <w:rFonts w:ascii="Trebuchet MS" w:eastAsia="Trebuchet MS" w:hAnsi="Trebuchet MS" w:cs="Trebuchet MS"/>
+          <w:sz w:val="20"/>
+          <w:szCs w:val="20"/>
+        </w:rPr>
+        <w:t>PeerJS</w:t>
+      </w:r>
+      <w:proofErr w:type="spellEnd"/>
+      <w:r>
+        <w:rPr>
+          <w:rFonts w:ascii="Trebuchet MS" w:eastAsia="Trebuchet MS" w:hAnsi="Trebuchet MS" w:cs="Trebuchet MS"/>
+          <w:sz w:val="20"/>
+          <w:szCs w:val="20"/>
+        </w:rPr>
+        <w:t>, Agora</w:t>
       </w:r>
     </w:p>
     <w:p>
@@ -253,13 +309,41 @@
         </w:rPr>
         <w:t xml:space="preserve">Data Visualization &amp; Analysis: </w:t>
       </w:r>
-      <w:r>
-        <w:rPr>
-          <w:rFonts w:ascii="Trebuchet MS" w:eastAsia="Trebuchet MS" w:hAnsi="Trebuchet MS" w:cs="Trebuchet MS"/>
-          <w:sz w:val="20"/>
-          <w:szCs w:val="20"/>
-        </w:rPr>
-        <w:t>Plotly, Pandas, Numpy, Dash, Three, D3, Mokka</w:t>
+      <w:proofErr w:type="spellStart"/>
+      <w:r>
+        <w:rPr>
+          <w:rFonts w:ascii="Trebuchet MS" w:eastAsia="Trebuchet MS" w:hAnsi="Trebuchet MS" w:cs="Trebuchet MS"/>
+          <w:sz w:val="20"/>
+          <w:szCs w:val="20"/>
+        </w:rPr>
+        <w:t>Plotly</w:t>
+      </w:r>
+      <w:proofErr w:type="spellEnd"/>
+      <w:r>
+        <w:rPr>
+          <w:rFonts w:ascii="Trebuchet MS" w:eastAsia="Trebuchet MS" w:hAnsi="Trebuchet MS" w:cs="Trebuchet MS"/>
+          <w:sz w:val="20"/>
+          <w:szCs w:val="20"/>
+        </w:rPr>
+        <w:t xml:space="preserve">, Pandas, </w:t>
+      </w:r>
+      <w:proofErr w:type="spellStart"/>
+      <w:r>
+        <w:rPr>
+          <w:rFonts w:ascii="Trebuchet MS" w:eastAsia="Trebuchet MS" w:hAnsi="Trebuchet MS" w:cs="Trebuchet MS"/>
+          <w:sz w:val="20"/>
+          <w:szCs w:val="20"/>
+        </w:rPr>
+        <w:t>Numpy</w:t>
+      </w:r>
+      <w:proofErr w:type="spellEnd"/>
+      <w:r>
+        <w:rPr>
+          <w:rFonts w:ascii="Trebuchet MS" w:eastAsia="Trebuchet MS" w:hAnsi="Trebuchet MS" w:cs="Trebuchet MS"/>
+          <w:sz w:val="20"/>
+          <w:szCs w:val="20"/>
+        </w:rPr>
+        <w:t>, Dash, Three, D3, Mokka</w:t>
       </w:r>
     </w:p>
     <w:p>
@@ -291,7 +375,36 @@
           <w:sz w:val="20"/>
           <w:szCs w:val="20"/>
         </w:rPr>
-        <w:t>Neural Networks, Linear &amp; Logistic Regression, Decision Trees, Deep Learning, K-Means Clustering, K-NN, Bayesian Learning, PyTorch,Tensorflow, OpenCV,</w:t>
+        <w:t xml:space="preserve">Neural Networks, Linear &amp; Logistic Regression, Decision Trees, Deep Learning, K-Means Clustering, K-NN, Bayesian Learning, </w:t>
+      </w:r>
+      <w:proofErr w:type="spellStart"/>
+      <w:proofErr w:type="gramStart"/>
+      <w:r>
+        <w:rPr>
+          <w:rFonts w:ascii="Trebuchet MS" w:eastAsia="Trebuchet MS" w:hAnsi="Trebuchet MS" w:cs="Trebuchet MS"/>
+          <w:sz w:val="20"/>
+          <w:szCs w:val="20"/>
+        </w:rPr>
+        <w:t>PyTorch,Tensorflow</w:t>
+      </w:r>
+      <w:proofErr w:type="spellEnd"/>
+      <w:proofErr w:type="gramEnd"/>
+      <w:r>
+        <w:rPr>
+          <w:rFonts w:ascii="Trebuchet MS" w:eastAsia="Trebuchet MS" w:hAnsi="Trebuchet MS" w:cs="Trebuchet MS"/>
+          <w:sz w:val="20"/>
+          <w:szCs w:val="20"/>
+        </w:rPr>
+        <w:t xml:space="preserve">, </w:t>
+      </w:r>
+      <w:proofErr w:type="spellStart"/>
+      <w:r>
+        <w:rPr>
+          <w:rFonts w:ascii="Trebuchet MS" w:eastAsia="Trebuchet MS" w:hAnsi="Trebuchet MS" w:cs="Trebuchet MS"/>
+          <w:sz w:val="20"/>
+          <w:szCs w:val="20"/>
+        </w:rPr>
+        <w:t>OpenCV,</w:t>
       </w:r>
       <w:r>
         <w:rPr>
@@ -307,7 +420,16 @@
           <w:sz w:val="20"/>
           <w:szCs w:val="20"/>
         </w:rPr>
-        <w:t>Keras,Scikit-learn</w:t>
+        <w:t>Keras,Scikit</w:t>
+      </w:r>
+      <w:proofErr w:type="spellEnd"/>
+      <w:r>
+        <w:rPr>
+          <w:rFonts w:ascii="Trebuchet MS" w:eastAsia="Trebuchet MS" w:hAnsi="Trebuchet MS" w:cs="Trebuchet MS"/>
+          <w:sz w:val="20"/>
+          <w:szCs w:val="20"/>
+        </w:rPr>
+        <w:t>-learn</w:t>
       </w:r>
     </w:p>
     <w:p>
@@ -350,13 +472,41 @@
         </w:rPr>
         <w:t xml:space="preserve">, </w:t>
       </w:r>
-      <w:r>
-        <w:rPr>
-          <w:rFonts w:ascii="Trebuchet MS" w:eastAsia="Trebuchet MS" w:hAnsi="Trebuchet MS" w:cs="Trebuchet MS"/>
-          <w:sz w:val="20"/>
-          <w:szCs w:val="20"/>
-        </w:rPr>
-        <w:t>CircleCI, Postman, PyLint, Coverage, Jira</w:t>
+      <w:proofErr w:type="spellStart"/>
+      <w:r>
+        <w:rPr>
+          <w:rFonts w:ascii="Trebuchet MS" w:eastAsia="Trebuchet MS" w:hAnsi="Trebuchet MS" w:cs="Trebuchet MS"/>
+          <w:sz w:val="20"/>
+          <w:szCs w:val="20"/>
+        </w:rPr>
+        <w:t>CircleCI</w:t>
+      </w:r>
+      <w:proofErr w:type="spellEnd"/>
+      <w:r>
+        <w:rPr>
+          <w:rFonts w:ascii="Trebuchet MS" w:eastAsia="Trebuchet MS" w:hAnsi="Trebuchet MS" w:cs="Trebuchet MS"/>
+          <w:sz w:val="20"/>
+          <w:szCs w:val="20"/>
+        </w:rPr>
+        <w:t xml:space="preserve">, Postman, </w:t>
+      </w:r>
+      <w:proofErr w:type="spellStart"/>
+      <w:r>
+        <w:rPr>
+          <w:rFonts w:ascii="Trebuchet MS" w:eastAsia="Trebuchet MS" w:hAnsi="Trebuchet MS" w:cs="Trebuchet MS"/>
+          <w:sz w:val="20"/>
+          <w:szCs w:val="20"/>
+        </w:rPr>
+        <w:t>PyLint</w:t>
+      </w:r>
+      <w:proofErr w:type="spellEnd"/>
+      <w:r>
+        <w:rPr>
+          <w:rFonts w:ascii="Trebuchet MS" w:eastAsia="Trebuchet MS" w:hAnsi="Trebuchet MS" w:cs="Trebuchet MS"/>
+          <w:sz w:val="20"/>
+          <w:szCs w:val="20"/>
+        </w:rPr>
+        <w:t>, Coverage, Jira</w:t>
       </w:r>
     </w:p>
     <w:p>
@@ -388,7 +538,43 @@
           <w:sz w:val="20"/>
           <w:szCs w:val="20"/>
         </w:rPr>
-        <w:t>Overleaf, LaTex, Lucidchart, UML, Requirements Analysis</w:t>
+        <w:t xml:space="preserve">Overleaf, </w:t>
+      </w:r>
+      <w:proofErr w:type="spellStart"/>
+      <w:r>
+        <w:rPr>
+          <w:rFonts w:ascii="Trebuchet MS" w:eastAsia="Trebuchet MS" w:hAnsi="Trebuchet MS" w:cs="Trebuchet MS"/>
+          <w:sz w:val="20"/>
+          <w:szCs w:val="20"/>
+        </w:rPr>
+        <w:t>LaTex</w:t>
+      </w:r>
+      <w:proofErr w:type="spellEnd"/>
+      <w:r>
+        <w:rPr>
+          <w:rFonts w:ascii="Trebuchet MS" w:eastAsia="Trebuchet MS" w:hAnsi="Trebuchet MS" w:cs="Trebuchet MS"/>
+          <w:sz w:val="20"/>
+          <w:szCs w:val="20"/>
+        </w:rPr>
+        <w:t xml:space="preserve">, </w:t>
+      </w:r>
+      <w:proofErr w:type="spellStart"/>
+      <w:r>
+        <w:rPr>
+          <w:rFonts w:ascii="Trebuchet MS" w:eastAsia="Trebuchet MS" w:hAnsi="Trebuchet MS" w:cs="Trebuchet MS"/>
+          <w:sz w:val="20"/>
+          <w:szCs w:val="20"/>
+        </w:rPr>
+        <w:t>Lucidchart</w:t>
+      </w:r>
+      <w:proofErr w:type="spellEnd"/>
+      <w:r>
+        <w:rPr>
+          <w:rFonts w:ascii="Trebuchet MS" w:eastAsia="Trebuchet MS" w:hAnsi="Trebuchet MS" w:cs="Trebuchet MS"/>
+          <w:sz w:val="20"/>
+          <w:szCs w:val="20"/>
+        </w:rPr>
+        <w:t>, UML, Requirements Analysis</w:t>
       </w:r>
     </w:p>
     <w:p>
@@ -420,7 +606,61 @@
           <w:sz w:val="20"/>
           <w:szCs w:val="20"/>
         </w:rPr>
-        <w:t>AWS, IoT, Docker, Github, GitLab, Unity, Figma, AR, GIMP, Excel, Solidworks, Labview, Agile</w:t>
+        <w:t xml:space="preserve">AWS, IoT, Docker, </w:t>
+      </w:r>
+      <w:proofErr w:type="spellStart"/>
+      <w:r>
+        <w:rPr>
+          <w:rFonts w:ascii="Trebuchet MS" w:eastAsia="Trebuchet MS" w:hAnsi="Trebuchet MS" w:cs="Trebuchet MS"/>
+          <w:sz w:val="20"/>
+          <w:szCs w:val="20"/>
+        </w:rPr>
+        <w:t>Github</w:t>
+      </w:r>
+      <w:proofErr w:type="spellEnd"/>
+      <w:r>
+        <w:rPr>
+          <w:rFonts w:ascii="Trebuchet MS" w:eastAsia="Trebuchet MS" w:hAnsi="Trebuchet MS" w:cs="Trebuchet MS"/>
+          <w:sz w:val="20"/>
+          <w:szCs w:val="20"/>
+        </w:rPr>
+        <w:t xml:space="preserve">, GitLab, Unity, Figma, AR, GIMP, Excel, </w:t>
+      </w:r>
+      <w:proofErr w:type="spellStart"/>
+      <w:r>
+        <w:rPr>
+          <w:rFonts w:ascii="Trebuchet MS" w:eastAsia="Trebuchet MS" w:hAnsi="Trebuchet MS" w:cs="Trebuchet MS"/>
+          <w:sz w:val="20"/>
+          <w:szCs w:val="20"/>
+        </w:rPr>
+        <w:t>Solidworks</w:t>
+      </w:r>
+      <w:proofErr w:type="spellEnd"/>
+      <w:r>
+        <w:rPr>
+          <w:rFonts w:ascii="Trebuchet MS" w:eastAsia="Trebuchet MS" w:hAnsi="Trebuchet MS" w:cs="Trebuchet MS"/>
+          <w:sz w:val="20"/>
+          <w:szCs w:val="20"/>
+        </w:rPr>
+        <w:t xml:space="preserve">, </w:t>
+      </w:r>
+      <w:proofErr w:type="spellStart"/>
+      <w:r>
+        <w:rPr>
+          <w:rFonts w:ascii="Trebuchet MS" w:eastAsia="Trebuchet MS" w:hAnsi="Trebuchet MS" w:cs="Trebuchet MS"/>
+          <w:sz w:val="20"/>
+          <w:szCs w:val="20"/>
+        </w:rPr>
+        <w:t>Labview</w:t>
+      </w:r>
+      <w:proofErr w:type="spellEnd"/>
+      <w:r>
+        <w:rPr>
+          <w:rFonts w:ascii="Trebuchet MS" w:eastAsia="Trebuchet MS" w:hAnsi="Trebuchet MS" w:cs="Trebuchet MS"/>
+          <w:sz w:val="20"/>
+          <w:szCs w:val="20"/>
+        </w:rPr>
+        <w:t>, Agile</w:t>
       </w:r>
     </w:p>
     <w:p>
@@ -475,7 +715,27 @@
           <w:sz w:val="24"/>
           <w:szCs w:val="24"/>
         </w:rPr>
-        <w:t xml:space="preserve">Lead Full Stack Engineer|Sonic Script                                                              </w:t>
+        <w:t xml:space="preserve">Lead Full Stack </w:t>
+      </w:r>
+      <w:proofErr w:type="spellStart"/>
+      <w:r>
+        <w:rPr>
+          <w:rFonts w:ascii="Trebuchet MS" w:eastAsia="Trebuchet MS" w:hAnsi="Trebuchet MS" w:cs="Trebuchet MS"/>
+          <w:b/>
+          <w:sz w:val="24"/>
+          <w:szCs w:val="24"/>
+        </w:rPr>
+        <w:t>Engineer|Sonic</w:t>
+      </w:r>
+      <w:proofErr w:type="spellEnd"/>
+      <w:r>
+        <w:rPr>
+          <w:rFonts w:ascii="Trebuchet MS" w:eastAsia="Trebuchet MS" w:hAnsi="Trebuchet MS" w:cs="Trebuchet MS"/>
+          <w:b/>
+          <w:sz w:val="24"/>
+          <w:szCs w:val="24"/>
+        </w:rPr>
+        <w:t xml:space="preserve"> Script                                                              </w:t>
       </w:r>
       <w:r>
         <w:rPr>
@@ -678,13 +938,30 @@
           <w:sz w:val="24"/>
           <w:szCs w:val="24"/>
         </w:rPr>
-        <w:t>Associate Data Analyst|</w:t>
-      </w:r>
-      <w:r>
-        <w:rPr>
-          <w:b/>
-        </w:rPr>
-        <w:t>MLB Pitching Analysis</w:t>
+        <w:t xml:space="preserve">Associate Data </w:t>
+      </w:r>
+      <w:proofErr w:type="spellStart"/>
+      <w:r>
+        <w:rPr>
+          <w:rFonts w:ascii="Trebuchet MS" w:eastAsia="Trebuchet MS" w:hAnsi="Trebuchet MS" w:cs="Trebuchet MS"/>
+          <w:b/>
+          <w:sz w:val="24"/>
+          <w:szCs w:val="24"/>
+        </w:rPr>
+        <w:t>Analyst|</w:t>
+      </w:r>
+      <w:r>
+        <w:rPr>
+          <w:b/>
+        </w:rPr>
+        <w:t>MLB</w:t>
+      </w:r>
+      <w:proofErr w:type="spellEnd"/>
+      <w:r>
+        <w:rPr>
+          <w:b/>
+        </w:rPr>
+        <w:t xml:space="preserve"> Pitching Analysis</w:t>
       </w:r>
       <w:r>
         <w:rPr>
@@ -881,13 +1158,13 @@
         <w:rPr>
           <w:rFonts w:ascii="Trebuchet MS" w:eastAsia="Trebuchet MS" w:hAnsi="Trebuchet MS" w:cs="Trebuchet MS"/>
         </w:rPr>
-        <w:t xml:space="preserve">        </w:t>
-      </w:r>
-      <w:r>
-        <w:rPr>
-          <w:rFonts w:ascii="Trebuchet MS" w:eastAsia="Trebuchet MS" w:hAnsi="Trebuchet MS" w:cs="Trebuchet MS"/>
-        </w:rPr>
-        <w:t>May 2025</w:t>
+        <w:t xml:space="preserve">       </w:t>
+      </w:r>
+      <w:r>
+        <w:rPr>
+          <w:rFonts w:ascii="Trebuchet MS" w:eastAsia="Trebuchet MS" w:hAnsi="Trebuchet MS" w:cs="Trebuchet MS"/>
+        </w:rPr>
+        <w:t xml:space="preserve"> May 2025</w:t>
       </w:r>
       <w:r>
         <w:rPr>
@@ -950,15 +1227,35 @@
           <w:sz w:val="24"/>
           <w:szCs w:val="24"/>
         </w:rPr>
-        <w:t xml:space="preserve">Front End Developer|EchoLab                                                                                </w:t>
-      </w:r>
-      <w:r>
-        <w:rPr>
-          <w:rFonts w:ascii="Trebuchet MS" w:eastAsia="Trebuchet MS" w:hAnsi="Trebuchet MS" w:cs="Trebuchet MS"/>
-          <w:sz w:val="24"/>
-          <w:szCs w:val="24"/>
-        </w:rPr>
-        <w:t>Feb - May 2024</w:t>
+        <w:t xml:space="preserve">Machine Learning </w:t>
+      </w:r>
+      <w:proofErr w:type="spellStart"/>
+      <w:r>
+        <w:rPr>
+          <w:rFonts w:ascii="Trebuchet MS" w:eastAsia="Trebuchet MS" w:hAnsi="Trebuchet MS" w:cs="Trebuchet MS"/>
+          <w:b/>
+          <w:sz w:val="24"/>
+          <w:szCs w:val="24"/>
+        </w:rPr>
+        <w:t>Engineer|Fraudulent</w:t>
+      </w:r>
+      <w:proofErr w:type="spellEnd"/>
+      <w:r>
+        <w:rPr>
+          <w:rFonts w:ascii="Trebuchet MS" w:eastAsia="Trebuchet MS" w:hAnsi="Trebuchet MS" w:cs="Trebuchet MS"/>
+          <w:b/>
+          <w:sz w:val="24"/>
+          <w:szCs w:val="24"/>
+        </w:rPr>
+        <w:t xml:space="preserve"> Transaction Detection                                </w:t>
+      </w:r>
+      <w:r>
+        <w:rPr>
+          <w:rFonts w:ascii="Trebuchet MS" w:eastAsia="Trebuchet MS" w:hAnsi="Trebuchet MS" w:cs="Trebuchet MS"/>
+          <w:sz w:val="24"/>
+          <w:szCs w:val="24"/>
+        </w:rPr>
+        <w:t>May - Present</w:t>
       </w:r>
     </w:p>
     <w:p>
@@ -976,8 +1273,101 @@
       <w:r>
         <w:rPr>
           <w:rFonts w:ascii="Trebuchet MS" w:eastAsia="Trebuchet MS" w:hAnsi="Trebuchet MS" w:cs="Trebuchet MS"/>
-        </w:rPr>
-        <w:t>Enabled collaboration between users in a web application programming environment.</w:t>
+          <w:b/>
+        </w:rPr>
+        <w:t xml:space="preserve">Detected </w:t>
+      </w:r>
+      <w:r>
+        <w:rPr>
+          <w:rFonts w:ascii="Trebuchet MS" w:eastAsia="Trebuchet MS" w:hAnsi="Trebuchet MS" w:cs="Trebuchet MS"/>
+        </w:rPr>
+        <w:t xml:space="preserve">fraudulent credit card transactions by </w:t>
+      </w:r>
+      <w:r>
+        <w:rPr>
+          <w:rFonts w:ascii="Trebuchet MS" w:eastAsia="Trebuchet MS" w:hAnsi="Trebuchet MS" w:cs="Trebuchet MS"/>
+          <w:b/>
+        </w:rPr>
+        <w:t xml:space="preserve">training </w:t>
+      </w:r>
+      <w:r>
+        <w:rPr>
+          <w:rFonts w:ascii="Trebuchet MS" w:eastAsia="Trebuchet MS" w:hAnsi="Trebuchet MS" w:cs="Trebuchet MS"/>
+        </w:rPr>
+        <w:t xml:space="preserve">and </w:t>
+      </w:r>
+      <w:r>
+        <w:rPr>
+          <w:rFonts w:ascii="Trebuchet MS" w:eastAsia="Trebuchet MS" w:hAnsi="Trebuchet MS" w:cs="Trebuchet MS"/>
+          <w:b/>
+        </w:rPr>
+        <w:t xml:space="preserve">testing </w:t>
+      </w:r>
+      <w:r>
+        <w:rPr>
+          <w:rFonts w:ascii="Trebuchet MS" w:eastAsia="Trebuchet MS" w:hAnsi="Trebuchet MS" w:cs="Trebuchet MS"/>
+        </w:rPr>
+        <w:t>a</w:t>
+      </w:r>
+      <w:r>
+        <w:rPr>
+          <w:rFonts w:ascii="Trebuchet MS" w:eastAsia="Trebuchet MS" w:hAnsi="Trebuchet MS" w:cs="Trebuchet MS"/>
+          <w:b/>
+        </w:rPr>
+        <w:t xml:space="preserve"> logistic regression</w:t>
+      </w:r>
+      <w:r>
+        <w:rPr>
+          <w:rFonts w:ascii="Trebuchet MS" w:eastAsia="Trebuchet MS" w:hAnsi="Trebuchet MS" w:cs="Trebuchet MS"/>
+        </w:rPr>
+        <w:t xml:space="preserve"> model.</w:t>
+      </w:r>
+    </w:p>
+    <w:p>
+      <w:pPr>
+        <w:spacing w:line="240" w:lineRule="auto"/>
+        <w:rPr>
+          <w:rFonts w:ascii="Trebuchet MS" w:eastAsia="Trebuchet MS" w:hAnsi="Trebuchet MS" w:cs="Trebuchet MS"/>
+          <w:sz w:val="24"/>
+          <w:szCs w:val="24"/>
+        </w:rPr>
+      </w:pPr>
+      <w:r>
+        <w:rPr>
+          <w:rFonts w:ascii="Trebuchet MS" w:eastAsia="Trebuchet MS" w:hAnsi="Trebuchet MS" w:cs="Trebuchet MS"/>
+          <w:b/>
+          <w:sz w:val="24"/>
+          <w:szCs w:val="24"/>
+        </w:rPr>
+        <w:t xml:space="preserve">Machine Learning </w:t>
+      </w:r>
+      <w:proofErr w:type="spellStart"/>
+      <w:r>
+        <w:rPr>
+          <w:rFonts w:ascii="Trebuchet MS" w:eastAsia="Trebuchet MS" w:hAnsi="Trebuchet MS" w:cs="Trebuchet MS"/>
+          <w:b/>
+          <w:sz w:val="24"/>
+          <w:szCs w:val="24"/>
+        </w:rPr>
+        <w:t>Engineer|ARPU</w:t>
+      </w:r>
+      <w:proofErr w:type="spellEnd"/>
+      <w:r>
+        <w:rPr>
+          <w:rFonts w:ascii="Trebuchet MS" w:eastAsia="Trebuchet MS" w:hAnsi="Trebuchet MS" w:cs="Trebuchet MS"/>
+          <w:b/>
+          <w:sz w:val="24"/>
+          <w:szCs w:val="24"/>
+        </w:rPr>
+        <w:t xml:space="preserve"> Forecast                                                              </w:t>
+      </w:r>
+      <w:r>
+        <w:rPr>
+          <w:rFonts w:ascii="Trebuchet MS" w:eastAsia="Trebuchet MS" w:hAnsi="Trebuchet MS" w:cs="Trebuchet MS"/>
+          <w:sz w:val="24"/>
+          <w:szCs w:val="24"/>
+        </w:rPr>
+        <w:t>May - Present</w:t>
       </w:r>
     </w:p>
     <w:p>
@@ -995,55 +1385,101 @@
       <w:r>
         <w:rPr>
           <w:rFonts w:ascii="Trebuchet MS" w:eastAsia="Trebuchet MS" w:hAnsi="Trebuchet MS" w:cs="Trebuchet MS"/>
-        </w:rPr>
-        <w:t xml:space="preserve">Engineered a built-in voice call functionality with </w:t>
-      </w:r>
-      <w:r>
-        <w:rPr>
-          <w:rFonts w:ascii="Trebuchet MS" w:eastAsia="Trebuchet MS" w:hAnsi="Trebuchet MS" w:cs="Trebuchet MS"/>
-          <w:b/>
-        </w:rPr>
-        <w:t xml:space="preserve">Agora </w:t>
-      </w:r>
-      <w:r>
-        <w:rPr>
-          <w:rFonts w:ascii="Trebuchet MS" w:eastAsia="Trebuchet MS" w:hAnsi="Trebuchet MS" w:cs="Trebuchet MS"/>
-        </w:rPr>
-        <w:t xml:space="preserve">and synchronization with </w:t>
-      </w:r>
-      <w:r>
-        <w:rPr>
-          <w:rFonts w:ascii="Trebuchet MS" w:eastAsia="Trebuchet MS" w:hAnsi="Trebuchet MS" w:cs="Trebuchet MS"/>
-          <w:b/>
-        </w:rPr>
-        <w:t>Socket.io.</w:t>
-      </w:r>
-    </w:p>
-    <w:p>
-      <w:pPr>
-        <w:spacing w:line="240" w:lineRule="auto"/>
-        <w:rPr>
-          <w:rFonts w:ascii="Trebuchet MS" w:eastAsia="Trebuchet MS" w:hAnsi="Trebuchet MS" w:cs="Trebuchet MS"/>
-          <w:sz w:val="24"/>
-          <w:szCs w:val="24"/>
-        </w:rPr>
-      </w:pPr>
-      <w:r>
-        <w:rPr>
-          <w:rFonts w:ascii="Trebuchet MS" w:eastAsia="Trebuchet MS" w:hAnsi="Trebuchet MS" w:cs="Trebuchet MS"/>
-          <w:b/>
-          <w:sz w:val="24"/>
-          <w:szCs w:val="24"/>
-        </w:rPr>
-        <w:t xml:space="preserve">Web Developer|Student Course Review Website                                                    </w:t>
-      </w:r>
-      <w:r>
-        <w:rPr>
-          <w:rFonts w:ascii="Trebuchet MS" w:eastAsia="Trebuchet MS" w:hAnsi="Trebuchet MS" w:cs="Trebuchet MS"/>
-          <w:sz w:val="24"/>
-          <w:szCs w:val="24"/>
-        </w:rPr>
-        <w:t>Oct - Dec 2023</w:t>
+          <w:b/>
+        </w:rPr>
+        <w:t xml:space="preserve">Forecasted </w:t>
+      </w:r>
+      <w:r>
+        <w:rPr>
+          <w:rFonts w:ascii="Trebuchet MS" w:eastAsia="Trebuchet MS" w:hAnsi="Trebuchet MS" w:cs="Trebuchet MS"/>
+        </w:rPr>
+        <w:t xml:space="preserve">and </w:t>
+      </w:r>
+      <w:r>
+        <w:rPr>
+          <w:rFonts w:ascii="Trebuchet MS" w:eastAsia="Trebuchet MS" w:hAnsi="Trebuchet MS" w:cs="Trebuchet MS"/>
+          <w:b/>
+        </w:rPr>
+        <w:t xml:space="preserve">projected </w:t>
+      </w:r>
+      <w:r>
+        <w:rPr>
+          <w:rFonts w:ascii="Trebuchet MS" w:eastAsia="Trebuchet MS" w:hAnsi="Trebuchet MS" w:cs="Trebuchet MS"/>
+        </w:rPr>
+        <w:t xml:space="preserve">ARPU for African countries through </w:t>
+      </w:r>
+      <w:r>
+        <w:rPr>
+          <w:rFonts w:ascii="Trebuchet MS" w:eastAsia="Trebuchet MS" w:hAnsi="Trebuchet MS" w:cs="Trebuchet MS"/>
+          <w:b/>
+        </w:rPr>
+        <w:t xml:space="preserve">linear </w:t>
+      </w:r>
+      <w:r>
+        <w:rPr>
+          <w:rFonts w:ascii="Trebuchet MS" w:eastAsia="Trebuchet MS" w:hAnsi="Trebuchet MS" w:cs="Trebuchet MS"/>
+        </w:rPr>
+        <w:t xml:space="preserve">and </w:t>
+      </w:r>
+      <w:r>
+        <w:rPr>
+          <w:rFonts w:ascii="Trebuchet MS" w:eastAsia="Trebuchet MS" w:hAnsi="Trebuchet MS" w:cs="Trebuchet MS"/>
+          <w:b/>
+        </w:rPr>
+        <w:t>polynomial regression</w:t>
+      </w:r>
+      <w:r>
+        <w:rPr>
+          <w:rFonts w:ascii="Trebuchet MS" w:eastAsia="Trebuchet MS" w:hAnsi="Trebuchet MS" w:cs="Trebuchet MS"/>
+        </w:rPr>
+        <w:t>.</w:t>
+      </w:r>
+    </w:p>
+    <w:p>
+      <w:pPr>
+        <w:spacing w:line="240" w:lineRule="auto"/>
+        <w:rPr>
+          <w:rFonts w:ascii="Trebuchet MS" w:eastAsia="Trebuchet MS" w:hAnsi="Trebuchet MS" w:cs="Trebuchet MS"/>
+          <w:sz w:val="24"/>
+          <w:szCs w:val="24"/>
+        </w:rPr>
+      </w:pPr>
+      <w:r>
+        <w:rPr>
+          <w:rFonts w:ascii="Trebuchet MS" w:eastAsia="Trebuchet MS" w:hAnsi="Trebuchet MS" w:cs="Trebuchet MS"/>
+          <w:b/>
+          <w:sz w:val="24"/>
+          <w:szCs w:val="24"/>
+        </w:rPr>
+        <w:t xml:space="preserve">Front End </w:t>
+      </w:r>
+      <w:proofErr w:type="spellStart"/>
+      <w:r>
+        <w:rPr>
+          <w:rFonts w:ascii="Trebuchet MS" w:eastAsia="Trebuchet MS" w:hAnsi="Trebuchet MS" w:cs="Trebuchet MS"/>
+          <w:b/>
+          <w:sz w:val="24"/>
+          <w:szCs w:val="24"/>
+        </w:rPr>
+        <w:t>Developer|EchoLab</w:t>
+      </w:r>
+      <w:proofErr w:type="spellEnd"/>
+      <w:r>
+        <w:rPr>
+          <w:rFonts w:ascii="Trebuchet MS" w:eastAsia="Trebuchet MS" w:hAnsi="Trebuchet MS" w:cs="Trebuchet MS"/>
+          <w:b/>
+          <w:sz w:val="24"/>
+          <w:szCs w:val="24"/>
+        </w:rPr>
+        <w:t xml:space="preserve">                                                                                </w:t>
+      </w:r>
+      <w:r>
+        <w:rPr>
+          <w:rFonts w:ascii="Trebuchet MS" w:eastAsia="Trebuchet MS" w:hAnsi="Trebuchet MS" w:cs="Trebuchet MS"/>
+          <w:sz w:val="24"/>
+          <w:szCs w:val="24"/>
+        </w:rPr>
+        <w:t>Feb - May 2024</w:t>
       </w:r>
     </w:p>
     <w:p>
@@ -1062,60 +1498,7 @@
         <w:rPr>
           <w:rFonts w:ascii="Trebuchet MS" w:eastAsia="Trebuchet MS" w:hAnsi="Trebuchet MS" w:cs="Trebuchet MS"/>
         </w:rPr>
-        <w:t xml:space="preserve">Built a web application enabling users to </w:t>
-      </w:r>
-      <w:r>
-        <w:rPr>
-          <w:rFonts w:ascii="Trebuchet MS" w:eastAsia="Trebuchet MS" w:hAnsi="Trebuchet MS" w:cs="Trebuchet MS"/>
-          <w:b/>
-        </w:rPr>
-        <w:t xml:space="preserve">review </w:t>
-      </w:r>
-      <w:r>
-        <w:rPr>
-          <w:rFonts w:ascii="Trebuchet MS" w:eastAsia="Trebuchet MS" w:hAnsi="Trebuchet MS" w:cs="Trebuchet MS"/>
-        </w:rPr>
-        <w:t xml:space="preserve">and </w:t>
-      </w:r>
-      <w:r>
-        <w:rPr>
-          <w:rFonts w:ascii="Trebuchet MS" w:eastAsia="Trebuchet MS" w:hAnsi="Trebuchet MS" w:cs="Trebuchet MS"/>
-          <w:b/>
-        </w:rPr>
-        <w:t xml:space="preserve">rate </w:t>
-      </w:r>
-      <w:r>
-        <w:rPr>
-          <w:rFonts w:ascii="Trebuchet MS" w:eastAsia="Trebuchet MS" w:hAnsi="Trebuchet MS" w:cs="Trebuchet MS"/>
-        </w:rPr>
-        <w:t>courses from their university.</w:t>
-      </w:r>
-    </w:p>
-    <w:p>
-      <w:pPr>
-        <w:spacing w:line="240" w:lineRule="auto"/>
-        <w:rPr>
-          <w:rFonts w:ascii="Trebuchet MS" w:eastAsia="Trebuchet MS" w:hAnsi="Trebuchet MS" w:cs="Trebuchet MS"/>
-          <w:sz w:val="24"/>
-          <w:szCs w:val="24"/>
-        </w:rPr>
-      </w:pPr>
-      <w:r>
-        <w:rPr>
-          <w:rFonts w:ascii="Trebuchet MS" w:eastAsia="Trebuchet MS" w:hAnsi="Trebuchet MS" w:cs="Trebuchet MS"/>
-          <w:b/>
-          <w:sz w:val="24"/>
-          <w:szCs w:val="24"/>
-        </w:rPr>
-        <w:t xml:space="preserve">Full Stack Developer|Irwin                                                                                     </w:t>
-      </w:r>
-      <w:r>
-        <w:rPr>
-          <w:rFonts w:ascii="Trebuchet MS" w:eastAsia="Trebuchet MS" w:hAnsi="Trebuchet MS" w:cs="Trebuchet MS"/>
-          <w:sz w:val="24"/>
-          <w:szCs w:val="24"/>
-        </w:rPr>
-        <w:t>Jan - May 2023</w:t>
+        <w:t>Enabled collaboration between users in a web application programming environment.</w:t>
       </w:r>
     </w:p>
     <w:p>
@@ -1128,65 +1511,91 @@
         <w:ind w:hanging="360"/>
         <w:rPr>
           <w:rFonts w:ascii="Trebuchet MS" w:eastAsia="Trebuchet MS" w:hAnsi="Trebuchet MS" w:cs="Trebuchet MS"/>
-          <w:sz w:val="10"/>
-          <w:szCs w:val="10"/>
-        </w:rPr>
-      </w:pPr>
-      <w:r>
-        <w:rPr>
-          <w:rFonts w:ascii="Trebuchet MS" w:eastAsia="Trebuchet MS" w:hAnsi="Trebuchet MS" w:cs="Trebuchet MS"/>
-        </w:rPr>
-        <w:t xml:space="preserve">Developed a </w:t>
-      </w:r>
-      <w:r>
-        <w:rPr>
-          <w:rFonts w:ascii="Trebuchet MS" w:eastAsia="Trebuchet MS" w:hAnsi="Trebuchet MS" w:cs="Trebuchet MS"/>
-          <w:b/>
-        </w:rPr>
-        <w:t xml:space="preserve">React </w:t>
-      </w:r>
-      <w:r>
-        <w:rPr>
-          <w:rFonts w:ascii="Trebuchet MS" w:eastAsia="Trebuchet MS" w:hAnsi="Trebuchet MS" w:cs="Trebuchet MS"/>
-        </w:rPr>
-        <w:t xml:space="preserve">application aimed for institutions to analyze data and responses stored in </w:t>
-      </w:r>
-      <w:r>
-        <w:rPr>
-          <w:rFonts w:ascii="Trebuchet MS" w:eastAsia="Trebuchet MS" w:hAnsi="Trebuchet MS" w:cs="Trebuchet MS"/>
-          <w:b/>
-        </w:rPr>
-        <w:t>Mongo.</w:t>
-      </w:r>
-    </w:p>
-    <w:p>
-      <w:pPr>
-        <w:tabs>
-          <w:tab w:val="right" w:pos="10800"/>
-        </w:tabs>
-        <w:spacing w:line="240" w:lineRule="auto"/>
-        <w:rPr>
-          <w:rFonts w:ascii="Trebuchet MS" w:eastAsia="Trebuchet MS" w:hAnsi="Trebuchet MS" w:cs="Trebuchet MS"/>
-          <w:sz w:val="24"/>
-          <w:szCs w:val="24"/>
-        </w:rPr>
-      </w:pPr>
-      <w:r>
-        <w:rPr>
-          <w:rFonts w:ascii="Trebuchet MS" w:eastAsia="Trebuchet MS" w:hAnsi="Trebuchet MS" w:cs="Trebuchet MS"/>
-          <w:b/>
-          <w:sz w:val="24"/>
-          <w:szCs w:val="24"/>
-        </w:rPr>
-        <w:t xml:space="preserve">Lead Game Developer|Ducks in the Stress Lane                                                     </w:t>
-      </w:r>
-      <w:r>
-        <w:rPr>
-          <w:rFonts w:ascii="Trebuchet MS" w:eastAsia="Trebuchet MS" w:hAnsi="Trebuchet MS" w:cs="Trebuchet MS"/>
-          <w:sz w:val="24"/>
-          <w:szCs w:val="24"/>
-        </w:rPr>
-        <w:t>Feb - Mar 2023</w:t>
+        </w:rPr>
+      </w:pPr>
+      <w:r>
+        <w:rPr>
+          <w:rFonts w:ascii="Trebuchet MS" w:eastAsia="Trebuchet MS" w:hAnsi="Trebuchet MS" w:cs="Trebuchet MS"/>
+        </w:rPr>
+        <w:t xml:space="preserve">Engineered a built-in voice call functionality with </w:t>
+      </w:r>
+      <w:r>
+        <w:rPr>
+          <w:rFonts w:ascii="Trebuchet MS" w:eastAsia="Trebuchet MS" w:hAnsi="Trebuchet MS" w:cs="Trebuchet MS"/>
+          <w:b/>
+        </w:rPr>
+        <w:t xml:space="preserve">Agora </w:t>
+      </w:r>
+      <w:r>
+        <w:rPr>
+          <w:rFonts w:ascii="Trebuchet MS" w:eastAsia="Trebuchet MS" w:hAnsi="Trebuchet MS" w:cs="Trebuchet MS"/>
+        </w:rPr>
+        <w:t xml:space="preserve">and synchronization with </w:t>
+      </w:r>
+      <w:r>
+        <w:rPr>
+          <w:rFonts w:ascii="Trebuchet MS" w:eastAsia="Trebuchet MS" w:hAnsi="Trebuchet MS" w:cs="Trebuchet MS"/>
+          <w:b/>
+        </w:rPr>
+        <w:t>Socket.io.</w:t>
+      </w:r>
+    </w:p>
+    <w:p>
+      <w:pPr>
+        <w:spacing w:line="240" w:lineRule="auto"/>
+        <w:rPr>
+          <w:rFonts w:ascii="Trebuchet MS" w:eastAsia="Trebuchet MS" w:hAnsi="Trebuchet MS" w:cs="Trebuchet MS"/>
+          <w:b/>
+          <w:sz w:val="6"/>
+          <w:szCs w:val="6"/>
+        </w:rPr>
+      </w:pPr>
+    </w:p>
+    <w:p>
+      <w:pPr>
+        <w:spacing w:line="240" w:lineRule="auto"/>
+        <w:rPr>
+          <w:rFonts w:ascii="Trebuchet MS" w:eastAsia="Trebuchet MS" w:hAnsi="Trebuchet MS" w:cs="Trebuchet MS"/>
+          <w:sz w:val="24"/>
+          <w:szCs w:val="24"/>
+        </w:rPr>
+      </w:pPr>
+      <w:r>
+        <w:rPr>
+          <w:rFonts w:ascii="Trebuchet MS" w:eastAsia="Trebuchet MS" w:hAnsi="Trebuchet MS" w:cs="Trebuchet MS"/>
+          <w:b/>
+          <w:sz w:val="24"/>
+          <w:szCs w:val="24"/>
+        </w:rPr>
+        <w:t xml:space="preserve">Web </w:t>
+      </w:r>
+      <w:proofErr w:type="spellStart"/>
+      <w:r>
+        <w:rPr>
+          <w:rFonts w:ascii="Trebuchet MS" w:eastAsia="Trebuchet MS" w:hAnsi="Trebuchet MS" w:cs="Trebuchet MS"/>
+          <w:b/>
+          <w:sz w:val="24"/>
+          <w:szCs w:val="24"/>
+        </w:rPr>
+        <w:t>Developer|Student</w:t>
+      </w:r>
+      <w:proofErr w:type="spellEnd"/>
+      <w:r>
+        <w:rPr>
+          <w:rFonts w:ascii="Trebuchet MS" w:eastAsia="Trebuchet MS" w:hAnsi="Trebuchet MS" w:cs="Trebuchet MS"/>
+          <w:b/>
+          <w:sz w:val="24"/>
+          <w:szCs w:val="24"/>
+        </w:rPr>
+        <w:t xml:space="preserve"> Course Review Website                                                    </w:t>
+      </w:r>
+      <w:r>
+        <w:rPr>
+          <w:rFonts w:ascii="Trebuchet MS" w:eastAsia="Trebuchet MS" w:hAnsi="Trebuchet MS" w:cs="Trebuchet MS"/>
+          <w:sz w:val="24"/>
+          <w:szCs w:val="24"/>
+        </w:rPr>
+        <w:t>Oct - Dec 2023</w:t>
       </w:r>
     </w:p>
     <w:p>
@@ -1204,82 +1613,81 @@
       <w:r>
         <w:rPr>
           <w:rFonts w:ascii="Trebuchet MS" w:eastAsia="Trebuchet MS" w:hAnsi="Trebuchet MS" w:cs="Trebuchet MS"/>
-          <w:b/>
-        </w:rPr>
-        <w:t>Reverse engineered</w:t>
-      </w:r>
-      <w:r>
-        <w:rPr>
-          <w:rFonts w:ascii="Trebuchet MS" w:eastAsia="Trebuchet MS" w:hAnsi="Trebuchet MS" w:cs="Trebuchet MS"/>
-        </w:rPr>
-        <w:t xml:space="preserve"> and enhanced the game "Jones in the Fast Lane" to </w:t>
-      </w:r>
-      <w:r>
-        <w:rPr>
-          <w:rFonts w:ascii="Trebuchet MS" w:eastAsia="Trebuchet MS" w:hAnsi="Trebuchet MS" w:cs="Trebuchet MS"/>
-          <w:b/>
-        </w:rPr>
-        <w:t xml:space="preserve">simulate </w:t>
-      </w:r>
-      <w:r>
-        <w:rPr>
-          <w:rFonts w:ascii="Trebuchet MS" w:eastAsia="Trebuchet MS" w:hAnsi="Trebuchet MS" w:cs="Trebuchet MS"/>
-        </w:rPr>
-        <w:t xml:space="preserve">the life of a Stevens student using </w:t>
-      </w:r>
-      <w:r>
-        <w:rPr>
-          <w:rFonts w:ascii="Trebuchet MS" w:eastAsia="Trebuchet MS" w:hAnsi="Trebuchet MS" w:cs="Trebuchet MS"/>
-          <w:b/>
-        </w:rPr>
-        <w:t>phaser.</w:t>
-      </w:r>
-    </w:p>
-    <w:p>
-      <w:pPr>
-        <w:tabs>
-          <w:tab w:val="right" w:pos="10800"/>
-        </w:tabs>
-        <w:spacing w:line="240" w:lineRule="auto"/>
-        <w:rPr>
-          <w:rFonts w:ascii="Trebuchet MS" w:eastAsia="Trebuchet MS" w:hAnsi="Trebuchet MS" w:cs="Trebuchet MS"/>
-          <w:sz w:val="24"/>
-          <w:szCs w:val="24"/>
-        </w:rPr>
-      </w:pPr>
-      <w:r>
-        <w:rPr>
-          <w:rFonts w:ascii="Trebuchet MS" w:eastAsia="Trebuchet MS" w:hAnsi="Trebuchet MS" w:cs="Trebuchet MS"/>
-          <w:b/>
-          <w:sz w:val="24"/>
-          <w:szCs w:val="24"/>
-        </w:rPr>
-        <w:t xml:space="preserve">Full Stack Developer|There’s Options                                                                     </w:t>
-      </w:r>
-      <w:r>
-        <w:rPr>
-          <w:rFonts w:ascii="Trebuchet MS" w:eastAsia="Trebuchet MS" w:hAnsi="Trebuchet MS" w:cs="Trebuchet MS"/>
-          <w:sz w:val="24"/>
-          <w:szCs w:val="24"/>
-        </w:rPr>
-        <w:t xml:space="preserve">Feb </w:t>
-      </w:r>
-      <w:r>
-        <w:rPr>
-          <w:rFonts w:ascii="Trebuchet MS" w:eastAsia="Trebuchet MS" w:hAnsi="Trebuchet MS" w:cs="Trebuchet MS"/>
-          <w:b/>
-          <w:sz w:val="24"/>
-          <w:szCs w:val="24"/>
-        </w:rPr>
-        <w:t xml:space="preserve">- </w:t>
-      </w:r>
-      <w:r>
-        <w:rPr>
-          <w:rFonts w:ascii="Trebuchet MS" w:eastAsia="Trebuchet MS" w:hAnsi="Trebuchet MS" w:cs="Trebuchet MS"/>
-          <w:sz w:val="24"/>
-          <w:szCs w:val="24"/>
-        </w:rPr>
-        <w:t>Apr 2022</w:t>
+        </w:rPr>
+        <w:t xml:space="preserve">Built a web application enabling users to </w:t>
+      </w:r>
+      <w:r>
+        <w:rPr>
+          <w:rFonts w:ascii="Trebuchet MS" w:eastAsia="Trebuchet MS" w:hAnsi="Trebuchet MS" w:cs="Trebuchet MS"/>
+          <w:b/>
+        </w:rPr>
+        <w:t xml:space="preserve">review </w:t>
+      </w:r>
+      <w:r>
+        <w:rPr>
+          <w:rFonts w:ascii="Trebuchet MS" w:eastAsia="Trebuchet MS" w:hAnsi="Trebuchet MS" w:cs="Trebuchet MS"/>
+        </w:rPr>
+        <w:t xml:space="preserve">and </w:t>
+      </w:r>
+      <w:r>
+        <w:rPr>
+          <w:rFonts w:ascii="Trebuchet MS" w:eastAsia="Trebuchet MS" w:hAnsi="Trebuchet MS" w:cs="Trebuchet MS"/>
+          <w:b/>
+        </w:rPr>
+        <w:t xml:space="preserve">rate </w:t>
+      </w:r>
+      <w:r>
+        <w:rPr>
+          <w:rFonts w:ascii="Trebuchet MS" w:eastAsia="Trebuchet MS" w:hAnsi="Trebuchet MS" w:cs="Trebuchet MS"/>
+        </w:rPr>
+        <w:t>courses from their university.</w:t>
+      </w:r>
+    </w:p>
+    <w:p>
+      <w:pPr>
+        <w:spacing w:line="240" w:lineRule="auto"/>
+        <w:rPr>
+          <w:rFonts w:ascii="Trebuchet MS" w:eastAsia="Trebuchet MS" w:hAnsi="Trebuchet MS" w:cs="Trebuchet MS"/>
+          <w:sz w:val="24"/>
+          <w:szCs w:val="24"/>
+        </w:rPr>
+      </w:pPr>
+      <w:r>
+        <w:rPr>
+          <w:rFonts w:ascii="Trebuchet MS" w:eastAsia="Trebuchet MS" w:hAnsi="Trebuchet MS" w:cs="Trebuchet MS"/>
+          <w:b/>
+          <w:sz w:val="24"/>
+          <w:szCs w:val="24"/>
+        </w:rPr>
+        <w:t xml:space="preserve">Full Stack </w:t>
+      </w:r>
+      <w:proofErr w:type="spellStart"/>
+      <w:r>
+        <w:rPr>
+          <w:rFonts w:ascii="Trebuchet MS" w:eastAsia="Trebuchet MS" w:hAnsi="Trebuchet MS" w:cs="Trebuchet MS"/>
+          <w:b/>
+          <w:sz w:val="24"/>
+          <w:szCs w:val="24"/>
+        </w:rPr>
+        <w:t>Developer|Irwin</w:t>
+      </w:r>
+      <w:proofErr w:type="spellEnd"/>
+      <w:r>
+        <w:rPr>
+          <w:rFonts w:ascii="Trebuchet MS" w:eastAsia="Trebuchet MS" w:hAnsi="Trebuchet MS" w:cs="Trebuchet MS"/>
+          <w:b/>
+          <w:sz w:val="24"/>
+          <w:szCs w:val="24"/>
+        </w:rPr>
+        <w:t xml:space="preserve">                                                                                     </w:t>
+      </w:r>
+      <w:r>
+        <w:rPr>
+          <w:rFonts w:ascii="Trebuchet MS" w:eastAsia="Trebuchet MS" w:hAnsi="Trebuchet MS" w:cs="Trebuchet MS"/>
+          <w:sz w:val="24"/>
+          <w:szCs w:val="24"/>
+        </w:rPr>
+        <w:t>Jan - May 2023</w:t>
       </w:r>
     </w:p>
     <w:p>
@@ -1300,46 +1708,94 @@
         <w:rPr>
           <w:rFonts w:ascii="Trebuchet MS" w:eastAsia="Trebuchet MS" w:hAnsi="Trebuchet MS" w:cs="Trebuchet MS"/>
         </w:rPr>
-        <w:t xml:space="preserve">Empower beginning </w:t>
-      </w:r>
-      <w:r>
-        <w:rPr>
-          <w:rFonts w:ascii="Trebuchet MS" w:eastAsia="Trebuchet MS" w:hAnsi="Trebuchet MS" w:cs="Trebuchet MS"/>
-          <w:b/>
-        </w:rPr>
-        <w:t xml:space="preserve">traders </w:t>
-      </w:r>
-      <w:r>
-        <w:rPr>
-          <w:rFonts w:ascii="Trebuchet MS" w:eastAsia="Trebuchet MS" w:hAnsi="Trebuchet MS" w:cs="Trebuchet MS"/>
-        </w:rPr>
-        <w:t xml:space="preserve">to make insightful decisions through </w:t>
-      </w:r>
-      <w:r>
-        <w:rPr>
-          <w:rFonts w:ascii="Trebuchet MS" w:eastAsia="Trebuchet MS" w:hAnsi="Trebuchet MS" w:cs="Trebuchet MS"/>
-          <w:b/>
-        </w:rPr>
-        <w:t xml:space="preserve">stock </w:t>
-      </w:r>
-      <w:r>
-        <w:rPr>
-          <w:rFonts w:ascii="Trebuchet MS" w:eastAsia="Trebuchet MS" w:hAnsi="Trebuchet MS" w:cs="Trebuchet MS"/>
-        </w:rPr>
-        <w:t xml:space="preserve">market trend </w:t>
-      </w:r>
-      <w:r>
-        <w:rPr>
-          <w:rFonts w:ascii="Trebuchet MS" w:eastAsia="Trebuchet MS" w:hAnsi="Trebuchet MS" w:cs="Trebuchet MS"/>
-          <w:b/>
-        </w:rPr>
-        <w:t>visualizations</w:t>
-      </w:r>
-      <w:r>
-        <w:rPr>
-          <w:rFonts w:ascii="Trebuchet MS" w:eastAsia="Trebuchet MS" w:hAnsi="Trebuchet MS" w:cs="Trebuchet MS"/>
-        </w:rPr>
-        <w:t>.</w:t>
+        <w:t xml:space="preserve">Developed a </w:t>
+      </w:r>
+      <w:r>
+        <w:rPr>
+          <w:rFonts w:ascii="Trebuchet MS" w:eastAsia="Trebuchet MS" w:hAnsi="Trebuchet MS" w:cs="Trebuchet MS"/>
+          <w:b/>
+        </w:rPr>
+        <w:t xml:space="preserve">React </w:t>
+      </w:r>
+      <w:r>
+        <w:rPr>
+          <w:rFonts w:ascii="Trebuchet MS" w:eastAsia="Trebuchet MS" w:hAnsi="Trebuchet MS" w:cs="Trebuchet MS"/>
+        </w:rPr>
+        <w:t xml:space="preserve">application aimed for institutions to analyze data and responses stored in </w:t>
+      </w:r>
+      <w:r>
+        <w:rPr>
+          <w:rFonts w:ascii="Trebuchet MS" w:eastAsia="Trebuchet MS" w:hAnsi="Trebuchet MS" w:cs="Trebuchet MS"/>
+          <w:b/>
+        </w:rPr>
+        <w:t>Mongo.</w:t>
+      </w:r>
+    </w:p>
+    <w:p>
+      <w:pPr>
+        <w:tabs>
+          <w:tab w:val="right" w:pos="10800"/>
+        </w:tabs>
+        <w:spacing w:line="240" w:lineRule="auto"/>
+        <w:rPr>
+          <w:rFonts w:ascii="Trebuchet MS" w:eastAsia="Trebuchet MS" w:hAnsi="Trebuchet MS" w:cs="Trebuchet MS"/>
+          <w:sz w:val="24"/>
+          <w:szCs w:val="24"/>
+        </w:rPr>
+      </w:pPr>
+      <w:r>
+        <w:rPr>
+          <w:rFonts w:ascii="Trebuchet MS" w:eastAsia="Trebuchet MS" w:hAnsi="Trebuchet MS" w:cs="Trebuchet MS"/>
+          <w:b/>
+          <w:sz w:val="24"/>
+          <w:szCs w:val="24"/>
+        </w:rPr>
+        <w:t xml:space="preserve">Full Stack </w:t>
+      </w:r>
+      <w:proofErr w:type="spellStart"/>
+      <w:r>
+        <w:rPr>
+          <w:rFonts w:ascii="Trebuchet MS" w:eastAsia="Trebuchet MS" w:hAnsi="Trebuchet MS" w:cs="Trebuchet MS"/>
+          <w:b/>
+          <w:sz w:val="24"/>
+          <w:szCs w:val="24"/>
+        </w:rPr>
+        <w:t>Developer|There’s</w:t>
+      </w:r>
+      <w:proofErr w:type="spellEnd"/>
+      <w:r>
+        <w:rPr>
+          <w:rFonts w:ascii="Trebuchet MS" w:eastAsia="Trebuchet MS" w:hAnsi="Trebuchet MS" w:cs="Trebuchet MS"/>
+          <w:b/>
+          <w:sz w:val="24"/>
+          <w:szCs w:val="24"/>
+        </w:rPr>
+        <w:t xml:space="preserve"> Options                                                                     </w:t>
+      </w:r>
+      <w:r>
+        <w:rPr>
+          <w:rFonts w:ascii="Trebuchet MS" w:eastAsia="Trebuchet MS" w:hAnsi="Trebuchet MS" w:cs="Trebuchet MS"/>
+          <w:sz w:val="24"/>
+          <w:szCs w:val="24"/>
+        </w:rPr>
+        <w:t xml:space="preserve">Feb </w:t>
+      </w:r>
+      <w:r>
+        <w:rPr>
+          <w:rFonts w:ascii="Trebuchet MS" w:eastAsia="Trebuchet MS" w:hAnsi="Trebuchet MS" w:cs="Trebuchet MS"/>
+          <w:b/>
+          <w:sz w:val="24"/>
+          <w:szCs w:val="24"/>
+        </w:rPr>
+        <w:t xml:space="preserve">- </w:t>
+      </w:r>
+      <w:r>
+        <w:rPr>
+          <w:rFonts w:ascii="Trebuchet MS" w:eastAsia="Trebuchet MS" w:hAnsi="Trebuchet MS" w:cs="Trebuchet MS"/>
+          <w:sz w:val="24"/>
+          <w:szCs w:val="24"/>
+        </w:rPr>
+        <w:t>Apr 2022</w:t>
       </w:r>
     </w:p>
     <w:p>
@@ -1352,6 +1808,62 @@
         <w:ind w:hanging="360"/>
         <w:rPr>
           <w:rFonts w:ascii="Trebuchet MS" w:eastAsia="Trebuchet MS" w:hAnsi="Trebuchet MS" w:cs="Trebuchet MS"/>
+          <w:sz w:val="10"/>
+          <w:szCs w:val="10"/>
+        </w:rPr>
+      </w:pPr>
+      <w:r>
+        <w:rPr>
+          <w:rFonts w:ascii="Trebuchet MS" w:eastAsia="Trebuchet MS" w:hAnsi="Trebuchet MS" w:cs="Trebuchet MS"/>
+        </w:rPr>
+        <w:t xml:space="preserve">Empower beginning </w:t>
+      </w:r>
+      <w:r>
+        <w:rPr>
+          <w:rFonts w:ascii="Trebuchet MS" w:eastAsia="Trebuchet MS" w:hAnsi="Trebuchet MS" w:cs="Trebuchet MS"/>
+          <w:b/>
+        </w:rPr>
+        <w:t xml:space="preserve">traders </w:t>
+      </w:r>
+      <w:r>
+        <w:rPr>
+          <w:rFonts w:ascii="Trebuchet MS" w:eastAsia="Trebuchet MS" w:hAnsi="Trebuchet MS" w:cs="Trebuchet MS"/>
+        </w:rPr>
+        <w:t xml:space="preserve">to make insightful decisions through </w:t>
+      </w:r>
+      <w:r>
+        <w:rPr>
+          <w:rFonts w:ascii="Trebuchet MS" w:eastAsia="Trebuchet MS" w:hAnsi="Trebuchet MS" w:cs="Trebuchet MS"/>
+          <w:b/>
+        </w:rPr>
+        <w:t xml:space="preserve">stock </w:t>
+      </w:r>
+      <w:r>
+        <w:rPr>
+          <w:rFonts w:ascii="Trebuchet MS" w:eastAsia="Trebuchet MS" w:hAnsi="Trebuchet MS" w:cs="Trebuchet MS"/>
+        </w:rPr>
+        <w:t xml:space="preserve">market trend </w:t>
+      </w:r>
+      <w:r>
+        <w:rPr>
+          <w:rFonts w:ascii="Trebuchet MS" w:eastAsia="Trebuchet MS" w:hAnsi="Trebuchet MS" w:cs="Trebuchet MS"/>
+          <w:b/>
+        </w:rPr>
+        <w:t>visualizations</w:t>
+      </w:r>
+      <w:r>
+        <w:rPr>
+          <w:rFonts w:ascii="Trebuchet MS" w:eastAsia="Trebuchet MS" w:hAnsi="Trebuchet MS" w:cs="Trebuchet MS"/>
+        </w:rPr>
+        <w:t>.</w:t>
+      </w:r>
+    </w:p>
+    <w:p>
+      <w:pPr>
+        <w:spacing w:line="240" w:lineRule="auto"/>
+        <w:ind w:left="720"/>
+        <w:rPr>
+          <w:rFonts w:ascii="Trebuchet MS" w:eastAsia="Trebuchet MS" w:hAnsi="Trebuchet MS" w:cs="Trebuchet MS"/>
           <w:sz w:val="4"/>
           <w:szCs w:val="4"/>
         </w:rPr>
@@ -1376,7 +1888,27 @@
           <w:sz w:val="24"/>
           <w:szCs w:val="24"/>
         </w:rPr>
-        <w:t>Lead Software Engineer|Arduino Robot</w:t>
+        <w:t xml:space="preserve">Lead Software </w:t>
+      </w:r>
+      <w:proofErr w:type="spellStart"/>
+      <w:r>
+        <w:rPr>
+          <w:rFonts w:ascii="Trebuchet MS" w:eastAsia="Trebuchet MS" w:hAnsi="Trebuchet MS" w:cs="Trebuchet MS"/>
+          <w:b/>
+          <w:sz w:val="24"/>
+          <w:szCs w:val="24"/>
+        </w:rPr>
+        <w:t>Engineer|Arduino</w:t>
+      </w:r>
+      <w:proofErr w:type="spellEnd"/>
+      <w:r>
+        <w:rPr>
+          <w:rFonts w:ascii="Trebuchet MS" w:eastAsia="Trebuchet MS" w:hAnsi="Trebuchet MS" w:cs="Trebuchet MS"/>
+          <w:b/>
+          <w:sz w:val="24"/>
+          <w:szCs w:val="24"/>
+        </w:rPr>
+        <w:t xml:space="preserve"> Robot</w:t>
       </w:r>
       <w:r>
         <w:rPr>
@@ -1393,8 +1925,18 @@
           <w:sz w:val="24"/>
           <w:szCs w:val="24"/>
         </w:rPr>
-        <w:t>Feb - May  2021</w:t>
-      </w:r>
+        <w:t xml:space="preserve">Feb - </w:t>
+      </w:r>
+      <w:proofErr w:type="gramStart"/>
+      <w:r>
+        <w:rPr>
+          <w:rFonts w:ascii="Trebuchet MS" w:eastAsia="Trebuchet MS" w:hAnsi="Trebuchet MS" w:cs="Trebuchet MS"/>
+          <w:sz w:val="24"/>
+          <w:szCs w:val="24"/>
+        </w:rPr>
+        <w:t>May  2021</w:t>
+      </w:r>
+      <w:proofErr w:type="gramEnd"/>
     </w:p>
     <w:p>
       <w:pPr>
@@ -1589,7 +2131,7 @@
     </w:p>
     <w:sectPr>
       <w:pgSz w:w="12240" w:h="15840"/>
-      <w:pgMar w:top="720" w:right="720" w:bottom="720" w:left="720" w:header="720" w:footer="720" w:gutter="0"/>
+      <w:pgMar w:top="576" w:right="720" w:bottom="720" w:left="720" w:header="720" w:footer="720" w:gutter="0"/>
       <w:pgNumType w:start="1"/>
       <w:cols w:space="720"/>
     </w:sectPr>

</xml_diff>